<commit_message>
almost all lab1 rkis
</commit_message>
<xml_diff>
--- a/rkis/Titulnyiy list.docx
+++ b/rkis/Titulnyiy list.docx
@@ -2627,16 +2627,7 @@
           <w:szCs w:val="28"/>
         </w:rPr>
         <w:lastRenderedPageBreak/>
-        <w:t>Л</w:t>
-      </w:r>
-      <w:r>
-        <w:rPr>
-          <w:rFonts w:ascii="Times New Roman" w:eastAsia="Times New Roman" w:hAnsi="Times New Roman" w:cs="Times New Roman"/>
-          <w:b/>
-          <w:sz w:val="28"/>
-          <w:szCs w:val="28"/>
-        </w:rPr>
-        <w:t>абораторно</w:t>
+        <w:t>Лабораторно</w:t>
       </w:r>
       <w:r>
         <w:rPr>
@@ -2741,6 +2732,7 @@
         <w:rPr>
           <w:rFonts w:ascii="Times New Roman" w:eastAsia="Times New Roman" w:hAnsi="Times New Roman" w:cs="Times New Roman"/>
           <w:bCs/>
+          <w:noProof/>
           <w:sz w:val="28"/>
           <w:szCs w:val="28"/>
           <w:lang w:val="ru-RU"/>
@@ -2923,6 +2915,7 @@
         <w:rPr>
           <w:rFonts w:ascii="Times New Roman" w:eastAsia="Times New Roman" w:hAnsi="Times New Roman" w:cs="Times New Roman"/>
           <w:bCs/>
+          <w:noProof/>
           <w:sz w:val="28"/>
           <w:szCs w:val="28"/>
           <w:lang w:val="en-US"/>
@@ -2975,7 +2968,7 @@
           <w:bCs/>
           <w:sz w:val="28"/>
           <w:szCs w:val="28"/>
-          <w:lang w:val="en-US"/>
+          <w:lang w:val="ru-RU"/>
         </w:rPr>
       </w:pPr>
       <w:r>
@@ -3010,9 +3003,53 @@
           <w:bCs/>
           <w:sz w:val="28"/>
           <w:szCs w:val="28"/>
-          <w:lang w:val="en-US"/>
-        </w:rPr>
-      </w:pPr>
+          <w:lang w:val="ru-RU"/>
+        </w:rPr>
+      </w:pPr>
+      <w:r>
+        <w:rPr>
+          <w:rFonts w:ascii="Times New Roman" w:eastAsia="Times New Roman" w:hAnsi="Times New Roman" w:cs="Times New Roman"/>
+          <w:bCs/>
+          <w:sz w:val="28"/>
+          <w:szCs w:val="28"/>
+          <w:lang w:val="ru-RU"/>
+        </w:rPr>
+        <w:drawing>
+          <wp:inline distT="0" distB="0" distL="0" distR="0" wp14:anchorId="2365323F" wp14:editId="3A4DB491">
+            <wp:extent cx="5733415" cy="2550160"/>
+            <wp:effectExtent l="0" t="0" r="635" b="2540"/>
+            <wp:docPr id="1525262659" name="Рисунок 1"/>
+            <wp:cNvGraphicFramePr>
+              <a:graphicFrameLocks xmlns:a="http://schemas.openxmlformats.org/drawingml/2006/main" noChangeAspect="1"/>
+            </wp:cNvGraphicFramePr>
+            <a:graphic xmlns:a="http://schemas.openxmlformats.org/drawingml/2006/main">
+              <a:graphicData uri="http://schemas.openxmlformats.org/drawingml/2006/picture">
+                <pic:pic xmlns:pic="http://schemas.openxmlformats.org/drawingml/2006/picture">
+                  <pic:nvPicPr>
+                    <pic:cNvPr id="1525262659" name=""/>
+                    <pic:cNvPicPr/>
+                  </pic:nvPicPr>
+                  <pic:blipFill>
+                    <a:blip r:embed="rId9"/>
+                    <a:stretch>
+                      <a:fillRect/>
+                    </a:stretch>
+                  </pic:blipFill>
+                  <pic:spPr>
+                    <a:xfrm>
+                      <a:off x="0" y="0"/>
+                      <a:ext cx="5733415" cy="2550160"/>
+                    </a:xfrm>
+                    <a:prstGeom prst="rect">
+                      <a:avLst/>
+                    </a:prstGeom>
+                  </pic:spPr>
+                </pic:pic>
+              </a:graphicData>
+            </a:graphic>
+          </wp:inline>
+        </w:drawing>
+      </w:r>
     </w:p>
     <w:p>
       <w:pPr>
@@ -3068,20 +3105,44 @@
           <w:bCs/>
           <w:sz w:val="28"/>
           <w:szCs w:val="28"/>
-          <w:lang w:val="ru-RU"/>
-        </w:rPr>
-        <w:t>6.</w:t>
-      </w:r>
-      <w:r>
-        <w:rPr>
-          <w:rFonts w:ascii="Times New Roman" w:eastAsia="Times New Roman" w:hAnsi="Times New Roman" w:cs="Times New Roman"/>
-          <w:bCs/>
-          <w:sz w:val="28"/>
-          <w:szCs w:val="28"/>
-          <w:lang w:val="ru-RU"/>
-        </w:rPr>
-        <w:tab/>
-        <w:t>Функция, возвращающая среднее арифметическое двух аргументов.</w:t>
+          <w:lang w:val="en-US"/>
+        </w:rPr>
+        <w:lastRenderedPageBreak/>
+        <w:drawing>
+          <wp:inline distT="0" distB="0" distL="0" distR="0" wp14:anchorId="2D51F0CC" wp14:editId="59931BCD">
+            <wp:extent cx="5733415" cy="2668270"/>
+            <wp:effectExtent l="0" t="0" r="635" b="0"/>
+            <wp:docPr id="264305465" name="Рисунок 1"/>
+            <wp:cNvGraphicFramePr>
+              <a:graphicFrameLocks xmlns:a="http://schemas.openxmlformats.org/drawingml/2006/main" noChangeAspect="1"/>
+            </wp:cNvGraphicFramePr>
+            <a:graphic xmlns:a="http://schemas.openxmlformats.org/drawingml/2006/main">
+              <a:graphicData uri="http://schemas.openxmlformats.org/drawingml/2006/picture">
+                <pic:pic xmlns:pic="http://schemas.openxmlformats.org/drawingml/2006/picture">
+                  <pic:nvPicPr>
+                    <pic:cNvPr id="264305465" name=""/>
+                    <pic:cNvPicPr/>
+                  </pic:nvPicPr>
+                  <pic:blipFill>
+                    <a:blip r:embed="rId10"/>
+                    <a:stretch>
+                      <a:fillRect/>
+                    </a:stretch>
+                  </pic:blipFill>
+                  <pic:spPr>
+                    <a:xfrm>
+                      <a:off x="0" y="0"/>
+                      <a:ext cx="5733415" cy="2668270"/>
+                    </a:xfrm>
+                    <a:prstGeom prst="rect">
+                      <a:avLst/>
+                    </a:prstGeom>
+                  </pic:spPr>
+                </pic:pic>
+              </a:graphicData>
+            </a:graphic>
+          </wp:inline>
+        </w:drawing>
       </w:r>
     </w:p>
     <w:p>
@@ -3094,6 +3155,41 @@
           <w:bCs/>
           <w:sz w:val="28"/>
           <w:szCs w:val="28"/>
+          <w:lang w:val="ru-RU"/>
+        </w:rPr>
+      </w:pPr>
+      <w:r>
+        <w:rPr>
+          <w:rFonts w:ascii="Times New Roman" w:eastAsia="Times New Roman" w:hAnsi="Times New Roman" w:cs="Times New Roman"/>
+          <w:bCs/>
+          <w:sz w:val="28"/>
+          <w:szCs w:val="28"/>
+          <w:lang w:val="ru-RU"/>
+        </w:rPr>
+        <w:t>6.</w:t>
+      </w:r>
+      <w:r>
+        <w:rPr>
+          <w:rFonts w:ascii="Times New Roman" w:eastAsia="Times New Roman" w:hAnsi="Times New Roman" w:cs="Times New Roman"/>
+          <w:bCs/>
+          <w:sz w:val="28"/>
+          <w:szCs w:val="28"/>
+          <w:lang w:val="ru-RU"/>
+        </w:rPr>
+        <w:tab/>
+        <w:t>Функция, возвращающая среднее арифметическое двух аргументов.</w:t>
+      </w:r>
+    </w:p>
+    <w:p>
+      <w:pPr>
+        <w:spacing w:after="160" w:line="360" w:lineRule="auto"/>
+        <w:ind w:left="142" w:firstLine="567"/>
+        <w:jc w:val="both"/>
+        <w:rPr>
+          <w:rFonts w:ascii="Times New Roman" w:eastAsia="Times New Roman" w:hAnsi="Times New Roman" w:cs="Times New Roman"/>
+          <w:bCs/>
+          <w:sz w:val="28"/>
+          <w:szCs w:val="28"/>
           <w:lang w:val="en-US"/>
         </w:rPr>
       </w:pPr>
@@ -3101,6 +3197,7 @@
         <w:rPr>
           <w:rFonts w:ascii="Times New Roman" w:eastAsia="Times New Roman" w:hAnsi="Times New Roman" w:cs="Times New Roman"/>
           <w:bCs/>
+          <w:noProof/>
           <w:sz w:val="28"/>
           <w:szCs w:val="28"/>
           <w:lang w:val="en-US"/>
@@ -3121,7 +3218,7 @@
                     <pic:cNvPicPr/>
                   </pic:nvPicPr>
                   <pic:blipFill>
-                    <a:blip r:embed="rId9"/>
+                    <a:blip r:embed="rId11"/>
                     <a:stretch>
                       <a:fillRect/>
                     </a:stretch>
@@ -3152,7 +3249,7 @@
           <w:bCs/>
           <w:sz w:val="28"/>
           <w:szCs w:val="28"/>
-          <w:lang w:val="ru-RU"/>
+          <w:lang w:val="en-US"/>
         </w:rPr>
       </w:pPr>
       <w:r>
@@ -3187,29 +3284,53 @@
           <w:bCs/>
           <w:sz w:val="28"/>
           <w:szCs w:val="28"/>
-          <w:lang w:val="ru-RU"/>
-        </w:rPr>
-      </w:pPr>
-      <w:r>
-        <w:rPr>
-          <w:rFonts w:ascii="Times New Roman" w:eastAsia="Times New Roman" w:hAnsi="Times New Roman" w:cs="Times New Roman"/>
-          <w:bCs/>
-          <w:sz w:val="28"/>
-          <w:szCs w:val="28"/>
-          <w:lang w:val="ru-RU"/>
-        </w:rPr>
-        <w:t>8.</w:t>
-      </w:r>
-      <w:r>
-        <w:rPr>
-          <w:rFonts w:ascii="Times New Roman" w:eastAsia="Times New Roman" w:hAnsi="Times New Roman" w:cs="Times New Roman"/>
-          <w:bCs/>
-          <w:sz w:val="28"/>
-          <w:szCs w:val="28"/>
-          <w:lang w:val="ru-RU"/>
-        </w:rPr>
-        <w:tab/>
-        <w:t>Количество положительных элементов главной диагонали матрицы.</w:t>
+          <w:lang w:val="en-US"/>
+        </w:rPr>
+      </w:pPr>
+      <w:r>
+        <w:rPr>
+          <w:rFonts w:ascii="Times New Roman" w:eastAsia="Times New Roman" w:hAnsi="Times New Roman" w:cs="Times New Roman"/>
+          <w:bCs/>
+          <w:sz w:val="28"/>
+          <w:szCs w:val="28"/>
+          <w:lang w:val="en-US"/>
+        </w:rPr>
+        <w:lastRenderedPageBreak/>
+        <w:drawing>
+          <wp:inline distT="0" distB="0" distL="0" distR="0" wp14:anchorId="6F3F1890" wp14:editId="2B8127E7">
+            <wp:extent cx="5733415" cy="2633980"/>
+            <wp:effectExtent l="0" t="0" r="635" b="0"/>
+            <wp:docPr id="1174949637" name="Рисунок 1"/>
+            <wp:cNvGraphicFramePr>
+              <a:graphicFrameLocks xmlns:a="http://schemas.openxmlformats.org/drawingml/2006/main" noChangeAspect="1"/>
+            </wp:cNvGraphicFramePr>
+            <a:graphic xmlns:a="http://schemas.openxmlformats.org/drawingml/2006/main">
+              <a:graphicData uri="http://schemas.openxmlformats.org/drawingml/2006/picture">
+                <pic:pic xmlns:pic="http://schemas.openxmlformats.org/drawingml/2006/picture">
+                  <pic:nvPicPr>
+                    <pic:cNvPr id="1174949637" name=""/>
+                    <pic:cNvPicPr/>
+                  </pic:nvPicPr>
+                  <pic:blipFill>
+                    <a:blip r:embed="rId12"/>
+                    <a:stretch>
+                      <a:fillRect/>
+                    </a:stretch>
+                  </pic:blipFill>
+                  <pic:spPr>
+                    <a:xfrm>
+                      <a:off x="0" y="0"/>
+                      <a:ext cx="5733415" cy="2633980"/>
+                    </a:xfrm>
+                    <a:prstGeom prst="rect">
+                      <a:avLst/>
+                    </a:prstGeom>
+                  </pic:spPr>
+                </pic:pic>
+              </a:graphicData>
+            </a:graphic>
+          </wp:inline>
+        </w:drawing>
       </w:r>
     </w:p>
     <w:p>
@@ -3233,7 +3354,7 @@
           <w:szCs w:val="28"/>
           <w:lang w:val="ru-RU"/>
         </w:rPr>
-        <w:t>9.</w:t>
+        <w:t>8.</w:t>
       </w:r>
       <w:r>
         <w:rPr>
@@ -3244,7 +3365,7 @@
           <w:lang w:val="ru-RU"/>
         </w:rPr>
         <w:tab/>
-        <w:t>Переписать числа из одного файла в другой.</w:t>
+        <w:t>Количество положительных элементов главной диагонали матрицы.</w:t>
       </w:r>
     </w:p>
     <w:p>
@@ -3266,21 +3387,43 @@
           <w:bCs/>
           <w:sz w:val="28"/>
           <w:szCs w:val="28"/>
-          <w:lang w:val="ru-RU"/>
-        </w:rPr>
-        <w:lastRenderedPageBreak/>
-        <w:t>10.</w:t>
-      </w:r>
-      <w:r>
-        <w:rPr>
-          <w:rFonts w:ascii="Times New Roman" w:eastAsia="Times New Roman" w:hAnsi="Times New Roman" w:cs="Times New Roman"/>
-          <w:bCs/>
-          <w:sz w:val="28"/>
-          <w:szCs w:val="28"/>
-          <w:lang w:val="ru-RU"/>
-        </w:rPr>
-        <w:tab/>
-        <w:t>Сумма и произведение цифр случайного трехзначного числа.</w:t>
+          <w:lang w:val="en-US"/>
+        </w:rPr>
+        <w:drawing>
+          <wp:inline distT="0" distB="0" distL="0" distR="0" wp14:anchorId="72A60590" wp14:editId="20C62A52">
+            <wp:extent cx="5733415" cy="2545715"/>
+            <wp:effectExtent l="0" t="0" r="635" b="6985"/>
+            <wp:docPr id="1057083918" name="Рисунок 1"/>
+            <wp:cNvGraphicFramePr>
+              <a:graphicFrameLocks xmlns:a="http://schemas.openxmlformats.org/drawingml/2006/main" noChangeAspect="1"/>
+            </wp:cNvGraphicFramePr>
+            <a:graphic xmlns:a="http://schemas.openxmlformats.org/drawingml/2006/main">
+              <a:graphicData uri="http://schemas.openxmlformats.org/drawingml/2006/picture">
+                <pic:pic xmlns:pic="http://schemas.openxmlformats.org/drawingml/2006/picture">
+                  <pic:nvPicPr>
+                    <pic:cNvPr id="1057083918" name=""/>
+                    <pic:cNvPicPr/>
+                  </pic:nvPicPr>
+                  <pic:blipFill>
+                    <a:blip r:embed="rId13"/>
+                    <a:stretch>
+                      <a:fillRect/>
+                    </a:stretch>
+                  </pic:blipFill>
+                  <pic:spPr>
+                    <a:xfrm>
+                      <a:off x="0" y="0"/>
+                      <a:ext cx="5733415" cy="2545715"/>
+                    </a:xfrm>
+                    <a:prstGeom prst="rect">
+                      <a:avLst/>
+                    </a:prstGeom>
+                  </pic:spPr>
+                </pic:pic>
+              </a:graphicData>
+            </a:graphic>
+          </wp:inline>
+        </w:drawing>
       </w:r>
     </w:p>
     <w:p>
@@ -3293,6 +3436,76 @@
           <w:bCs/>
           <w:sz w:val="28"/>
           <w:szCs w:val="28"/>
+          <w:lang w:val="ru-RU"/>
+        </w:rPr>
+      </w:pPr>
+      <w:r>
+        <w:rPr>
+          <w:rFonts w:ascii="Times New Roman" w:eastAsia="Times New Roman" w:hAnsi="Times New Roman" w:cs="Times New Roman"/>
+          <w:bCs/>
+          <w:sz w:val="28"/>
+          <w:szCs w:val="28"/>
+          <w:lang w:val="ru-RU"/>
+        </w:rPr>
+        <w:t>9.</w:t>
+      </w:r>
+      <w:r>
+        <w:rPr>
+          <w:rFonts w:ascii="Times New Roman" w:eastAsia="Times New Roman" w:hAnsi="Times New Roman" w:cs="Times New Roman"/>
+          <w:bCs/>
+          <w:sz w:val="28"/>
+          <w:szCs w:val="28"/>
+          <w:lang w:val="ru-RU"/>
+        </w:rPr>
+        <w:tab/>
+        <w:t>Переписать числа из одного файла в другой.</w:t>
+      </w:r>
+    </w:p>
+    <w:p>
+      <w:pPr>
+        <w:spacing w:after="160" w:line="360" w:lineRule="auto"/>
+        <w:ind w:left="142" w:firstLine="567"/>
+        <w:jc w:val="both"/>
+        <w:rPr>
+          <w:rFonts w:ascii="Times New Roman" w:eastAsia="Times New Roman" w:hAnsi="Times New Roman" w:cs="Times New Roman"/>
+          <w:bCs/>
+          <w:sz w:val="28"/>
+          <w:szCs w:val="28"/>
+          <w:lang w:val="ru-RU"/>
+        </w:rPr>
+      </w:pPr>
+      <w:r>
+        <w:rPr>
+          <w:rFonts w:ascii="Times New Roman" w:eastAsia="Times New Roman" w:hAnsi="Times New Roman" w:cs="Times New Roman"/>
+          <w:bCs/>
+          <w:sz w:val="28"/>
+          <w:szCs w:val="28"/>
+          <w:lang w:val="ru-RU"/>
+        </w:rPr>
+        <w:t>10.</w:t>
+      </w:r>
+      <w:r>
+        <w:rPr>
+          <w:rFonts w:ascii="Times New Roman" w:eastAsia="Times New Roman" w:hAnsi="Times New Roman" w:cs="Times New Roman"/>
+          <w:bCs/>
+          <w:sz w:val="28"/>
+          <w:szCs w:val="28"/>
+          <w:lang w:val="ru-RU"/>
+        </w:rPr>
+        <w:tab/>
+        <w:t>Сумма и произведение цифр случайного трехзначного числа.</w:t>
+      </w:r>
+    </w:p>
+    <w:p>
+      <w:pPr>
+        <w:spacing w:after="160" w:line="360" w:lineRule="auto"/>
+        <w:ind w:left="142" w:firstLine="567"/>
+        <w:jc w:val="both"/>
+        <w:rPr>
+          <w:rFonts w:ascii="Times New Roman" w:eastAsia="Times New Roman" w:hAnsi="Times New Roman" w:cs="Times New Roman"/>
+          <w:bCs/>
+          <w:sz w:val="28"/>
+          <w:szCs w:val="28"/>
           <w:lang w:val="en-US"/>
         </w:rPr>
       </w:pPr>
@@ -3300,10 +3513,12 @@
         <w:rPr>
           <w:rFonts w:ascii="Times New Roman" w:eastAsia="Times New Roman" w:hAnsi="Times New Roman" w:cs="Times New Roman"/>
           <w:bCs/>
+          <w:noProof/>
           <w:sz w:val="28"/>
           <w:szCs w:val="28"/>
           <w:lang w:val="en-US"/>
         </w:rPr>
+        <w:lastRenderedPageBreak/>
         <w:drawing>
           <wp:inline distT="0" distB="0" distL="0" distR="0" wp14:anchorId="25631F75" wp14:editId="4D2BEF61">
             <wp:extent cx="5733415" cy="2902585"/>
@@ -3320,7 +3535,7 @@
                     <pic:cNvPicPr/>
                   </pic:nvPicPr>
                   <pic:blipFill>
-                    <a:blip r:embed="rId10"/>
+                    <a:blip r:embed="rId14"/>
                     <a:stretch>
                       <a:fillRect/>
                     </a:stretch>
@@ -3351,7 +3566,7 @@
           <w:bCs/>
           <w:sz w:val="28"/>
           <w:szCs w:val="28"/>
-          <w:lang w:val="ru-RU"/>
+          <w:lang w:val="en-US"/>
         </w:rPr>
       </w:pPr>
       <w:r>
@@ -3374,6 +3589,64 @@
         </w:rPr>
         <w:tab/>
         <w:t>Составьте таблицу значений функции.</w:t>
+      </w:r>
+    </w:p>
+    <w:p>
+      <w:pPr>
+        <w:spacing w:after="160" w:line="360" w:lineRule="auto"/>
+        <w:ind w:left="142" w:firstLine="567"/>
+        <w:jc w:val="both"/>
+        <w:rPr>
+          <w:rFonts w:ascii="Times New Roman" w:eastAsia="Times New Roman" w:hAnsi="Times New Roman" w:cs="Times New Roman"/>
+          <w:bCs/>
+          <w:sz w:val="28"/>
+          <w:szCs w:val="28"/>
+          <w:lang w:val="en-US"/>
+        </w:rPr>
+      </w:pPr>
+      <w:r>
+        <w:rPr>
+          <w:rFonts w:ascii="Times New Roman" w:eastAsia="Times New Roman" w:hAnsi="Times New Roman" w:cs="Times New Roman"/>
+          <w:bCs/>
+          <w:sz w:val="28"/>
+          <w:szCs w:val="28"/>
+          <w:lang w:val="en-US"/>
+        </w:rPr>
+        <w:drawing>
+          <wp:inline distT="0" distB="0" distL="0" distR="0" wp14:anchorId="3E2C573A" wp14:editId="12269B39">
+            <wp:extent cx="5733415" cy="2381885"/>
+            <wp:effectExtent l="0" t="0" r="635" b="0"/>
+            <wp:docPr id="1766397621" name="Рисунок 1"/>
+            <wp:cNvGraphicFramePr>
+              <a:graphicFrameLocks xmlns:a="http://schemas.openxmlformats.org/drawingml/2006/main" noChangeAspect="1"/>
+            </wp:cNvGraphicFramePr>
+            <a:graphic xmlns:a="http://schemas.openxmlformats.org/drawingml/2006/main">
+              <a:graphicData uri="http://schemas.openxmlformats.org/drawingml/2006/picture">
+                <pic:pic xmlns:pic="http://schemas.openxmlformats.org/drawingml/2006/picture">
+                  <pic:nvPicPr>
+                    <pic:cNvPr id="1766397621" name=""/>
+                    <pic:cNvPicPr/>
+                  </pic:nvPicPr>
+                  <pic:blipFill>
+                    <a:blip r:embed="rId15"/>
+                    <a:stretch>
+                      <a:fillRect/>
+                    </a:stretch>
+                  </pic:blipFill>
+                  <pic:spPr>
+                    <a:xfrm>
+                      <a:off x="0" y="0"/>
+                      <a:ext cx="5733415" cy="2381885"/>
+                    </a:xfrm>
+                    <a:prstGeom prst="rect">
+                      <a:avLst/>
+                    </a:prstGeom>
+                  </pic:spPr>
+                </pic:pic>
+              </a:graphicData>
+            </a:graphic>
+          </wp:inline>
+        </w:drawing>
       </w:r>
     </w:p>
     <w:p>
@@ -3423,10 +3696,12 @@
         <w:rPr>
           <w:rFonts w:ascii="Times New Roman" w:eastAsia="Times New Roman" w:hAnsi="Times New Roman" w:cs="Times New Roman"/>
           <w:bCs/>
-          <w:sz w:val="28"/>
-          <w:szCs w:val="28"/>
-          <w:lang w:val="ru-RU"/>
-        </w:rPr>
+          <w:noProof/>
+          <w:sz w:val="28"/>
+          <w:szCs w:val="28"/>
+          <w:lang w:val="ru-RU"/>
+        </w:rPr>
+        <w:lastRenderedPageBreak/>
         <w:drawing>
           <wp:inline distT="0" distB="0" distL="0" distR="0" wp14:anchorId="0EECAA90" wp14:editId="02E22472">
             <wp:extent cx="5733415" cy="2534285"/>
@@ -3443,7 +3718,7 @@
                     <pic:cNvPicPr/>
                   </pic:nvPicPr>
                   <pic:blipFill>
-                    <a:blip r:embed="rId11"/>
+                    <a:blip r:embed="rId16"/>
                     <a:stretch>
                       <a:fillRect/>
                     </a:stretch>
@@ -3516,11 +3791,11 @@
         <w:rPr>
           <w:rFonts w:ascii="Times New Roman" w:eastAsia="Times New Roman" w:hAnsi="Times New Roman" w:cs="Times New Roman"/>
           <w:bCs/>
-          <w:sz w:val="28"/>
-          <w:szCs w:val="28"/>
-          <w:lang w:val="ru-RU"/>
-        </w:rPr>
-        <w:lastRenderedPageBreak/>
+          <w:noProof/>
+          <w:sz w:val="28"/>
+          <w:szCs w:val="28"/>
+          <w:lang w:val="ru-RU"/>
+        </w:rPr>
         <w:drawing>
           <wp:inline distT="0" distB="0" distL="0" distR="0" wp14:anchorId="73A9A085" wp14:editId="410BF54C">
             <wp:extent cx="5573395" cy="2878980"/>
@@ -3537,7 +3812,7 @@
                     <pic:cNvPicPr/>
                   </pic:nvPicPr>
                   <pic:blipFill>
-                    <a:blip r:embed="rId12"/>
+                    <a:blip r:embed="rId17"/>
                     <a:stretch>
                       <a:fillRect/>
                     </a:stretch>
@@ -3603,29 +3878,53 @@
           <w:bCs/>
           <w:sz w:val="28"/>
           <w:szCs w:val="28"/>
-          <w:lang w:val="ru-RU"/>
-        </w:rPr>
-      </w:pPr>
-      <w:r>
-        <w:rPr>
-          <w:rFonts w:ascii="Times New Roman" w:eastAsia="Times New Roman" w:hAnsi="Times New Roman" w:cs="Times New Roman"/>
-          <w:bCs/>
-          <w:sz w:val="28"/>
-          <w:szCs w:val="28"/>
-          <w:lang w:val="ru-RU"/>
-        </w:rPr>
-        <w:t>15.</w:t>
-      </w:r>
-      <w:r>
-        <w:rPr>
-          <w:rFonts w:ascii="Times New Roman" w:eastAsia="Times New Roman" w:hAnsi="Times New Roman" w:cs="Times New Roman"/>
-          <w:bCs/>
-          <w:sz w:val="28"/>
-          <w:szCs w:val="28"/>
-          <w:lang w:val="ru-RU"/>
-        </w:rPr>
-        <w:tab/>
-        <w:t>Программа "Угадай число" с использованием только оператора ветвления.</w:t>
+          <w:lang w:val="en-US"/>
+        </w:rPr>
+      </w:pPr>
+      <w:r>
+        <w:rPr>
+          <w:rFonts w:ascii="Times New Roman" w:eastAsia="Times New Roman" w:hAnsi="Times New Roman" w:cs="Times New Roman"/>
+          <w:bCs/>
+          <w:sz w:val="28"/>
+          <w:szCs w:val="28"/>
+          <w:lang w:val="en-US"/>
+        </w:rPr>
+        <w:lastRenderedPageBreak/>
+        <w:drawing>
+          <wp:inline distT="0" distB="0" distL="0" distR="0" wp14:anchorId="5C97A6EB" wp14:editId="1F941D85">
+            <wp:extent cx="5733415" cy="2546350"/>
+            <wp:effectExtent l="0" t="0" r="635" b="6350"/>
+            <wp:docPr id="1659860627" name="Рисунок 1"/>
+            <wp:cNvGraphicFramePr>
+              <a:graphicFrameLocks xmlns:a="http://schemas.openxmlformats.org/drawingml/2006/main" noChangeAspect="1"/>
+            </wp:cNvGraphicFramePr>
+            <a:graphic xmlns:a="http://schemas.openxmlformats.org/drawingml/2006/main">
+              <a:graphicData uri="http://schemas.openxmlformats.org/drawingml/2006/picture">
+                <pic:pic xmlns:pic="http://schemas.openxmlformats.org/drawingml/2006/picture">
+                  <pic:nvPicPr>
+                    <pic:cNvPr id="1659860627" name=""/>
+                    <pic:cNvPicPr/>
+                  </pic:nvPicPr>
+                  <pic:blipFill>
+                    <a:blip r:embed="rId18"/>
+                    <a:stretch>
+                      <a:fillRect/>
+                    </a:stretch>
+                  </pic:blipFill>
+                  <pic:spPr>
+                    <a:xfrm>
+                      <a:off x="0" y="0"/>
+                      <a:ext cx="5733415" cy="2546350"/>
+                    </a:xfrm>
+                    <a:prstGeom prst="rect">
+                      <a:avLst/>
+                    </a:prstGeom>
+                  </pic:spPr>
+                </pic:pic>
+              </a:graphicData>
+            </a:graphic>
+          </wp:inline>
+        </w:drawing>
       </w:r>
     </w:p>
     <w:p>
@@ -3649,7 +3948,7 @@
           <w:szCs w:val="28"/>
           <w:lang w:val="ru-RU"/>
         </w:rPr>
-        <w:t>16.</w:t>
+        <w:t>15.</w:t>
       </w:r>
       <w:r>
         <w:rPr>
@@ -3660,7 +3959,7 @@
           <w:lang w:val="ru-RU"/>
         </w:rPr>
         <w:tab/>
-        <w:t>Сколько цифр в числе и его знак.</w:t>
+        <w:t>Программа "Угадай число" с использованием только оператора ветвления.</w:t>
       </w:r>
     </w:p>
     <w:p>
@@ -3676,27 +3975,6 @@
           <w:lang w:val="ru-RU"/>
         </w:rPr>
       </w:pPr>
-      <w:r>
-        <w:rPr>
-          <w:rFonts w:ascii="Times New Roman" w:eastAsia="Times New Roman" w:hAnsi="Times New Roman" w:cs="Times New Roman"/>
-          <w:bCs/>
-          <w:sz w:val="28"/>
-          <w:szCs w:val="28"/>
-          <w:lang w:val="ru-RU"/>
-        </w:rPr>
-        <w:t>17.</w:t>
-      </w:r>
-      <w:r>
-        <w:rPr>
-          <w:rFonts w:ascii="Times New Roman" w:eastAsia="Times New Roman" w:hAnsi="Times New Roman" w:cs="Times New Roman"/>
-          <w:bCs/>
-          <w:sz w:val="28"/>
-          <w:szCs w:val="28"/>
-          <w:lang w:val="ru-RU"/>
-        </w:rPr>
-        <w:tab/>
-        <w:t>Определить количество дней в году.</w:t>
-      </w:r>
     </w:p>
     <w:p>
       <w:pPr>
@@ -3708,18 +3986,18 @@
           <w:bCs/>
           <w:sz w:val="28"/>
           <w:szCs w:val="28"/>
-          <w:lang w:val="ru-RU"/>
-        </w:rPr>
-      </w:pPr>
-      <w:r>
-        <w:rPr>
-          <w:rFonts w:ascii="Times New Roman" w:eastAsia="Times New Roman" w:hAnsi="Times New Roman" w:cs="Times New Roman"/>
-          <w:bCs/>
-          <w:sz w:val="28"/>
-          <w:szCs w:val="28"/>
-          <w:lang w:val="ru-RU"/>
-        </w:rPr>
-        <w:t>18.</w:t>
+          <w:lang w:val="en-US"/>
+        </w:rPr>
+      </w:pPr>
+      <w:r>
+        <w:rPr>
+          <w:rFonts w:ascii="Times New Roman" w:eastAsia="Times New Roman" w:hAnsi="Times New Roman" w:cs="Times New Roman"/>
+          <w:bCs/>
+          <w:sz w:val="28"/>
+          <w:szCs w:val="28"/>
+          <w:lang w:val="ru-RU"/>
+        </w:rPr>
+        <w:t>16.</w:t>
       </w:r>
       <w:r>
         <w:rPr>
@@ -3730,7 +4008,7 @@
           <w:lang w:val="ru-RU"/>
         </w:rPr>
         <w:tab/>
-        <w:t>Найти числа, отклоняющиеся от среднего значения.</w:t>
+        <w:t>Сколько цифр в числе и его знак.</w:t>
       </w:r>
     </w:p>
     <w:p>
@@ -3752,20 +4030,43 @@
           <w:bCs/>
           <w:sz w:val="28"/>
           <w:szCs w:val="28"/>
-          <w:lang w:val="ru-RU"/>
-        </w:rPr>
-        <w:t>19.</w:t>
-      </w:r>
-      <w:r>
-        <w:rPr>
-          <w:rFonts w:ascii="Times New Roman" w:eastAsia="Times New Roman" w:hAnsi="Times New Roman" w:cs="Times New Roman"/>
-          <w:bCs/>
-          <w:sz w:val="28"/>
-          <w:szCs w:val="28"/>
-          <w:lang w:val="ru-RU"/>
-        </w:rPr>
-        <w:tab/>
-        <w:t>Посчитать четные и нечетные цифры числа.</w:t>
+          <w:lang w:val="en-US"/>
+        </w:rPr>
+        <w:drawing>
+          <wp:inline distT="0" distB="0" distL="0" distR="0" wp14:anchorId="503203A8" wp14:editId="68A03D3E">
+            <wp:extent cx="5634355" cy="2251495"/>
+            <wp:effectExtent l="0" t="0" r="4445" b="0"/>
+            <wp:docPr id="1053141909" name="Рисунок 1"/>
+            <wp:cNvGraphicFramePr>
+              <a:graphicFrameLocks xmlns:a="http://schemas.openxmlformats.org/drawingml/2006/main" noChangeAspect="1"/>
+            </wp:cNvGraphicFramePr>
+            <a:graphic xmlns:a="http://schemas.openxmlformats.org/drawingml/2006/main">
+              <a:graphicData uri="http://schemas.openxmlformats.org/drawingml/2006/picture">
+                <pic:pic xmlns:pic="http://schemas.openxmlformats.org/drawingml/2006/picture">
+                  <pic:nvPicPr>
+                    <pic:cNvPr id="1053141909" name=""/>
+                    <pic:cNvPicPr/>
+                  </pic:nvPicPr>
+                  <pic:blipFill>
+                    <a:blip r:embed="rId19"/>
+                    <a:stretch>
+                      <a:fillRect/>
+                    </a:stretch>
+                  </pic:blipFill>
+                  <pic:spPr>
+                    <a:xfrm>
+                      <a:off x="0" y="0"/>
+                      <a:ext cx="5635406" cy="2251915"/>
+                    </a:xfrm>
+                    <a:prstGeom prst="rect">
+                      <a:avLst/>
+                    </a:prstGeom>
+                  </pic:spPr>
+                </pic:pic>
+              </a:graphicData>
+            </a:graphic>
+          </wp:inline>
+        </w:drawing>
       </w:r>
     </w:p>
     <w:p>
@@ -3781,6 +4082,27 @@
           <w:lang w:val="en-US"/>
         </w:rPr>
       </w:pPr>
+      <w:r>
+        <w:rPr>
+          <w:rFonts w:ascii="Times New Roman" w:eastAsia="Times New Roman" w:hAnsi="Times New Roman" w:cs="Times New Roman"/>
+          <w:bCs/>
+          <w:sz w:val="28"/>
+          <w:szCs w:val="28"/>
+          <w:lang w:val="ru-RU"/>
+        </w:rPr>
+        <w:t>17.</w:t>
+      </w:r>
+      <w:r>
+        <w:rPr>
+          <w:rFonts w:ascii="Times New Roman" w:eastAsia="Times New Roman" w:hAnsi="Times New Roman" w:cs="Times New Roman"/>
+          <w:bCs/>
+          <w:sz w:val="28"/>
+          <w:szCs w:val="28"/>
+          <w:lang w:val="ru-RU"/>
+        </w:rPr>
+        <w:tab/>
+        <w:t>Определить количество дней в году.</w:t>
+      </w:r>
     </w:p>
     <w:p>
       <w:pPr>
@@ -3801,19 +4123,44 @@
           <w:bCs/>
           <w:sz w:val="28"/>
           <w:szCs w:val="28"/>
-          <w:lang w:val="ru-RU"/>
-        </w:rPr>
-        <w:t>20.</w:t>
-      </w:r>
-      <w:r>
-        <w:rPr>
-          <w:rFonts w:ascii="Times New Roman" w:eastAsia="Times New Roman" w:hAnsi="Times New Roman" w:cs="Times New Roman"/>
-          <w:bCs/>
-          <w:sz w:val="28"/>
-          <w:szCs w:val="28"/>
-          <w:lang w:val="ru-RU"/>
-        </w:rPr>
-        <w:t xml:space="preserve">     Функция вычисления f(x) в зависимости от значения x.</w:t>
+          <w:lang w:val="en-US"/>
+        </w:rPr>
+        <w:lastRenderedPageBreak/>
+        <w:drawing>
+          <wp:inline distT="0" distB="0" distL="0" distR="0" wp14:anchorId="1D4BE457" wp14:editId="2E5551BE">
+            <wp:extent cx="5733415" cy="2397125"/>
+            <wp:effectExtent l="0" t="0" r="635" b="3175"/>
+            <wp:docPr id="1891442885" name="Рисунок 1"/>
+            <wp:cNvGraphicFramePr>
+              <a:graphicFrameLocks xmlns:a="http://schemas.openxmlformats.org/drawingml/2006/main" noChangeAspect="1"/>
+            </wp:cNvGraphicFramePr>
+            <a:graphic xmlns:a="http://schemas.openxmlformats.org/drawingml/2006/main">
+              <a:graphicData uri="http://schemas.openxmlformats.org/drawingml/2006/picture">
+                <pic:pic xmlns:pic="http://schemas.openxmlformats.org/drawingml/2006/picture">
+                  <pic:nvPicPr>
+                    <pic:cNvPr id="1891442885" name=""/>
+                    <pic:cNvPicPr/>
+                  </pic:nvPicPr>
+                  <pic:blipFill>
+                    <a:blip r:embed="rId20"/>
+                    <a:stretch>
+                      <a:fillRect/>
+                    </a:stretch>
+                  </pic:blipFill>
+                  <pic:spPr>
+                    <a:xfrm>
+                      <a:off x="0" y="0"/>
+                      <a:ext cx="5733415" cy="2397125"/>
+                    </a:xfrm>
+                    <a:prstGeom prst="rect">
+                      <a:avLst/>
+                    </a:prstGeom>
+                  </pic:spPr>
+                </pic:pic>
+              </a:graphicData>
+            </a:graphic>
+          </wp:inline>
+        </w:drawing>
       </w:r>
     </w:p>
     <w:p>
@@ -3833,6 +4180,227 @@
         <w:rPr>
           <w:rFonts w:ascii="Times New Roman" w:eastAsia="Times New Roman" w:hAnsi="Times New Roman" w:cs="Times New Roman"/>
           <w:bCs/>
+          <w:sz w:val="28"/>
+          <w:szCs w:val="28"/>
+          <w:lang w:val="ru-RU"/>
+        </w:rPr>
+        <w:t>18.</w:t>
+      </w:r>
+      <w:r>
+        <w:rPr>
+          <w:rFonts w:ascii="Times New Roman" w:eastAsia="Times New Roman" w:hAnsi="Times New Roman" w:cs="Times New Roman"/>
+          <w:bCs/>
+          <w:sz w:val="28"/>
+          <w:szCs w:val="28"/>
+          <w:lang w:val="ru-RU"/>
+        </w:rPr>
+        <w:tab/>
+        <w:t>Найти числа, отклоняющиеся от среднего значения.</w:t>
+      </w:r>
+    </w:p>
+    <w:p>
+      <w:pPr>
+        <w:spacing w:after="160" w:line="360" w:lineRule="auto"/>
+        <w:ind w:left="142" w:firstLine="567"/>
+        <w:jc w:val="both"/>
+        <w:rPr>
+          <w:rFonts w:ascii="Times New Roman" w:eastAsia="Times New Roman" w:hAnsi="Times New Roman" w:cs="Times New Roman"/>
+          <w:bCs/>
+          <w:sz w:val="28"/>
+          <w:szCs w:val="28"/>
+          <w:lang w:val="en-US"/>
+        </w:rPr>
+      </w:pPr>
+      <w:r>
+        <w:rPr>
+          <w:rFonts w:ascii="Times New Roman" w:eastAsia="Times New Roman" w:hAnsi="Times New Roman" w:cs="Times New Roman"/>
+          <w:bCs/>
+          <w:sz w:val="28"/>
+          <w:szCs w:val="28"/>
+          <w:lang w:val="en-US"/>
+        </w:rPr>
+        <w:drawing>
+          <wp:inline distT="0" distB="0" distL="0" distR="0" wp14:anchorId="1F574553" wp14:editId="3EC778BF">
+            <wp:extent cx="5733415" cy="2382520"/>
+            <wp:effectExtent l="0" t="0" r="635" b="0"/>
+            <wp:docPr id="594863729" name="Рисунок 1"/>
+            <wp:cNvGraphicFramePr>
+              <a:graphicFrameLocks xmlns:a="http://schemas.openxmlformats.org/drawingml/2006/main" noChangeAspect="1"/>
+            </wp:cNvGraphicFramePr>
+            <a:graphic xmlns:a="http://schemas.openxmlformats.org/drawingml/2006/main">
+              <a:graphicData uri="http://schemas.openxmlformats.org/drawingml/2006/picture">
+                <pic:pic xmlns:pic="http://schemas.openxmlformats.org/drawingml/2006/picture">
+                  <pic:nvPicPr>
+                    <pic:cNvPr id="594863729" name=""/>
+                    <pic:cNvPicPr/>
+                  </pic:nvPicPr>
+                  <pic:blipFill>
+                    <a:blip r:embed="rId21"/>
+                    <a:stretch>
+                      <a:fillRect/>
+                    </a:stretch>
+                  </pic:blipFill>
+                  <pic:spPr>
+                    <a:xfrm>
+                      <a:off x="0" y="0"/>
+                      <a:ext cx="5733415" cy="2382520"/>
+                    </a:xfrm>
+                    <a:prstGeom prst="rect">
+                      <a:avLst/>
+                    </a:prstGeom>
+                  </pic:spPr>
+                </pic:pic>
+              </a:graphicData>
+            </a:graphic>
+          </wp:inline>
+        </w:drawing>
+      </w:r>
+    </w:p>
+    <w:p>
+      <w:pPr>
+        <w:spacing w:after="160" w:line="360" w:lineRule="auto"/>
+        <w:ind w:left="142" w:firstLine="567"/>
+        <w:jc w:val="both"/>
+        <w:rPr>
+          <w:rFonts w:ascii="Times New Roman" w:eastAsia="Times New Roman" w:hAnsi="Times New Roman" w:cs="Times New Roman"/>
+          <w:bCs/>
+          <w:sz w:val="28"/>
+          <w:szCs w:val="28"/>
+          <w:lang w:val="ru-RU"/>
+        </w:rPr>
+      </w:pPr>
+      <w:r>
+        <w:rPr>
+          <w:rFonts w:ascii="Times New Roman" w:eastAsia="Times New Roman" w:hAnsi="Times New Roman" w:cs="Times New Roman"/>
+          <w:bCs/>
+          <w:sz w:val="28"/>
+          <w:szCs w:val="28"/>
+          <w:lang w:val="ru-RU"/>
+        </w:rPr>
+        <w:t>19.</w:t>
+      </w:r>
+      <w:r>
+        <w:rPr>
+          <w:rFonts w:ascii="Times New Roman" w:eastAsia="Times New Roman" w:hAnsi="Times New Roman" w:cs="Times New Roman"/>
+          <w:bCs/>
+          <w:sz w:val="28"/>
+          <w:szCs w:val="28"/>
+          <w:lang w:val="ru-RU"/>
+        </w:rPr>
+        <w:tab/>
+        <w:t>Посчитать четные и нечетные цифры числа.</w:t>
+      </w:r>
+    </w:p>
+    <w:p>
+      <w:pPr>
+        <w:spacing w:after="160" w:line="360" w:lineRule="auto"/>
+        <w:ind w:left="142" w:firstLine="567"/>
+        <w:jc w:val="both"/>
+        <w:rPr>
+          <w:rFonts w:ascii="Times New Roman" w:eastAsia="Times New Roman" w:hAnsi="Times New Roman" w:cs="Times New Roman"/>
+          <w:bCs/>
+          <w:sz w:val="28"/>
+          <w:szCs w:val="28"/>
+          <w:lang w:val="en-US"/>
+        </w:rPr>
+      </w:pPr>
+      <w:r>
+        <w:rPr>
+          <w:rFonts w:ascii="Times New Roman" w:eastAsia="Times New Roman" w:hAnsi="Times New Roman" w:cs="Times New Roman"/>
+          <w:bCs/>
+          <w:sz w:val="28"/>
+          <w:szCs w:val="28"/>
+          <w:lang w:val="en-US"/>
+        </w:rPr>
+        <w:drawing>
+          <wp:inline distT="0" distB="0" distL="0" distR="0" wp14:anchorId="6336056A" wp14:editId="37CF9011">
+            <wp:extent cx="5733415" cy="2393315"/>
+            <wp:effectExtent l="0" t="0" r="635" b="6985"/>
+            <wp:docPr id="538033118" name="Рисунок 1"/>
+            <wp:cNvGraphicFramePr>
+              <a:graphicFrameLocks xmlns:a="http://schemas.openxmlformats.org/drawingml/2006/main" noChangeAspect="1"/>
+            </wp:cNvGraphicFramePr>
+            <a:graphic xmlns:a="http://schemas.openxmlformats.org/drawingml/2006/main">
+              <a:graphicData uri="http://schemas.openxmlformats.org/drawingml/2006/picture">
+                <pic:pic xmlns:pic="http://schemas.openxmlformats.org/drawingml/2006/picture">
+                  <pic:nvPicPr>
+                    <pic:cNvPr id="538033118" name=""/>
+                    <pic:cNvPicPr/>
+                  </pic:nvPicPr>
+                  <pic:blipFill>
+                    <a:blip r:embed="rId22"/>
+                    <a:stretch>
+                      <a:fillRect/>
+                    </a:stretch>
+                  </pic:blipFill>
+                  <pic:spPr>
+                    <a:xfrm>
+                      <a:off x="0" y="0"/>
+                      <a:ext cx="5733415" cy="2393315"/>
+                    </a:xfrm>
+                    <a:prstGeom prst="rect">
+                      <a:avLst/>
+                    </a:prstGeom>
+                  </pic:spPr>
+                </pic:pic>
+              </a:graphicData>
+            </a:graphic>
+          </wp:inline>
+        </w:drawing>
+      </w:r>
+    </w:p>
+    <w:p>
+      <w:pPr>
+        <w:spacing w:after="160" w:line="360" w:lineRule="auto"/>
+        <w:ind w:left="142" w:firstLine="567"/>
+        <w:jc w:val="both"/>
+        <w:rPr>
+          <w:rFonts w:ascii="Times New Roman" w:eastAsia="Times New Roman" w:hAnsi="Times New Roman" w:cs="Times New Roman"/>
+          <w:bCs/>
+          <w:sz w:val="28"/>
+          <w:szCs w:val="28"/>
+          <w:lang w:val="ru-RU"/>
+        </w:rPr>
+      </w:pPr>
+      <w:r>
+        <w:rPr>
+          <w:rFonts w:ascii="Times New Roman" w:eastAsia="Times New Roman" w:hAnsi="Times New Roman" w:cs="Times New Roman"/>
+          <w:bCs/>
+          <w:sz w:val="28"/>
+          <w:szCs w:val="28"/>
+          <w:lang w:val="ru-RU"/>
+        </w:rPr>
+        <w:t>20.</w:t>
+      </w:r>
+      <w:r>
+        <w:rPr>
+          <w:rFonts w:ascii="Times New Roman" w:eastAsia="Times New Roman" w:hAnsi="Times New Roman" w:cs="Times New Roman"/>
+          <w:bCs/>
+          <w:sz w:val="28"/>
+          <w:szCs w:val="28"/>
+          <w:lang w:val="ru-RU"/>
+        </w:rPr>
+        <w:t xml:space="preserve">     Функция вычисления f(x) в зависимости от значения x.</w:t>
+      </w:r>
+    </w:p>
+    <w:p>
+      <w:pPr>
+        <w:spacing w:after="160" w:line="360" w:lineRule="auto"/>
+        <w:ind w:left="142" w:firstLine="567"/>
+        <w:jc w:val="both"/>
+        <w:rPr>
+          <w:rFonts w:ascii="Times New Roman" w:eastAsia="Times New Roman" w:hAnsi="Times New Roman" w:cs="Times New Roman"/>
+          <w:bCs/>
+          <w:sz w:val="28"/>
+          <w:szCs w:val="28"/>
+          <w:lang w:val="en-US"/>
+        </w:rPr>
+      </w:pPr>
+      <w:r>
+        <w:rPr>
+          <w:rFonts w:ascii="Times New Roman" w:eastAsia="Times New Roman" w:hAnsi="Times New Roman" w:cs="Times New Roman"/>
+          <w:bCs/>
+          <w:noProof/>
           <w:sz w:val="28"/>
           <w:szCs w:val="28"/>
           <w:lang w:val="en-US"/>
@@ -3854,7 +4422,7 @@
                     <pic:cNvPicPr/>
                   </pic:nvPicPr>
                   <pic:blipFill>
-                    <a:blip r:embed="rId13"/>
+                    <a:blip r:embed="rId23"/>
                     <a:stretch>
                       <a:fillRect/>
                     </a:stretch>
@@ -3927,6 +4495,7 @@
         <w:rPr>
           <w:rFonts w:ascii="Times New Roman" w:eastAsia="Times New Roman" w:hAnsi="Times New Roman" w:cs="Times New Roman"/>
           <w:bCs/>
+          <w:noProof/>
           <w:sz w:val="28"/>
           <w:szCs w:val="28"/>
           <w:lang w:val="en-US"/>
@@ -3947,7 +4516,7 @@
                     <pic:cNvPicPr/>
                   </pic:nvPicPr>
                   <pic:blipFill>
-                    <a:blip r:embed="rId14"/>
+                    <a:blip r:embed="rId24"/>
                     <a:stretch>
                       <a:fillRect/>
                     </a:stretch>
@@ -3978,7 +4547,7 @@
           <w:bCs/>
           <w:sz w:val="28"/>
           <w:szCs w:val="28"/>
-          <w:lang w:val="ru-RU"/>
+          <w:lang w:val="en-US"/>
         </w:rPr>
       </w:pPr>
       <w:r>
@@ -4022,20 +4591,44 @@
           <w:bCs/>
           <w:sz w:val="28"/>
           <w:szCs w:val="28"/>
-          <w:lang w:val="ru-RU"/>
-        </w:rPr>
-        <w:t>23.</w:t>
-      </w:r>
-      <w:r>
-        <w:rPr>
-          <w:rFonts w:ascii="Times New Roman" w:eastAsia="Times New Roman" w:hAnsi="Times New Roman" w:cs="Times New Roman"/>
-          <w:bCs/>
-          <w:sz w:val="28"/>
-          <w:szCs w:val="28"/>
-          <w:lang w:val="ru-RU"/>
-        </w:rPr>
-        <w:tab/>
-        <w:t>Кубы чисел от A до B.</w:t>
+          <w:lang w:val="en-US"/>
+        </w:rPr>
+        <w:lastRenderedPageBreak/>
+        <w:drawing>
+          <wp:inline distT="0" distB="0" distL="0" distR="0" wp14:anchorId="636E976E" wp14:editId="3A927952">
+            <wp:extent cx="5733415" cy="2571115"/>
+            <wp:effectExtent l="0" t="0" r="635" b="635"/>
+            <wp:docPr id="1249524939" name="Рисунок 1"/>
+            <wp:cNvGraphicFramePr>
+              <a:graphicFrameLocks xmlns:a="http://schemas.openxmlformats.org/drawingml/2006/main" noChangeAspect="1"/>
+            </wp:cNvGraphicFramePr>
+            <a:graphic xmlns:a="http://schemas.openxmlformats.org/drawingml/2006/main">
+              <a:graphicData uri="http://schemas.openxmlformats.org/drawingml/2006/picture">
+                <pic:pic xmlns:pic="http://schemas.openxmlformats.org/drawingml/2006/picture">
+                  <pic:nvPicPr>
+                    <pic:cNvPr id="1249524939" name=""/>
+                    <pic:cNvPicPr/>
+                  </pic:nvPicPr>
+                  <pic:blipFill>
+                    <a:blip r:embed="rId25"/>
+                    <a:stretch>
+                      <a:fillRect/>
+                    </a:stretch>
+                  </pic:blipFill>
+                  <pic:spPr>
+                    <a:xfrm>
+                      <a:off x="0" y="0"/>
+                      <a:ext cx="5733415" cy="2571115"/>
+                    </a:xfrm>
+                    <a:prstGeom prst="rect">
+                      <a:avLst/>
+                    </a:prstGeom>
+                  </pic:spPr>
+                </pic:pic>
+              </a:graphicData>
+            </a:graphic>
+          </wp:inline>
+        </w:drawing>
       </w:r>
     </w:p>
     <w:p>
@@ -4048,6 +4641,41 @@
           <w:bCs/>
           <w:sz w:val="28"/>
           <w:szCs w:val="28"/>
+          <w:lang w:val="ru-RU"/>
+        </w:rPr>
+      </w:pPr>
+      <w:r>
+        <w:rPr>
+          <w:rFonts w:ascii="Times New Roman" w:eastAsia="Times New Roman" w:hAnsi="Times New Roman" w:cs="Times New Roman"/>
+          <w:bCs/>
+          <w:sz w:val="28"/>
+          <w:szCs w:val="28"/>
+          <w:lang w:val="ru-RU"/>
+        </w:rPr>
+        <w:t>23.</w:t>
+      </w:r>
+      <w:r>
+        <w:rPr>
+          <w:rFonts w:ascii="Times New Roman" w:eastAsia="Times New Roman" w:hAnsi="Times New Roman" w:cs="Times New Roman"/>
+          <w:bCs/>
+          <w:sz w:val="28"/>
+          <w:szCs w:val="28"/>
+          <w:lang w:val="ru-RU"/>
+        </w:rPr>
+        <w:tab/>
+        <w:t>Кубы чисел от A до B.</w:t>
+      </w:r>
+    </w:p>
+    <w:p>
+      <w:pPr>
+        <w:spacing w:after="160" w:line="360" w:lineRule="auto"/>
+        <w:ind w:left="142" w:firstLine="567"/>
+        <w:jc w:val="both"/>
+        <w:rPr>
+          <w:rFonts w:ascii="Times New Roman" w:eastAsia="Times New Roman" w:hAnsi="Times New Roman" w:cs="Times New Roman"/>
+          <w:bCs/>
+          <w:sz w:val="28"/>
+          <w:szCs w:val="28"/>
           <w:lang w:val="en-US"/>
         </w:rPr>
       </w:pPr>
@@ -4055,11 +4683,11 @@
         <w:rPr>
           <w:rFonts w:ascii="Times New Roman" w:eastAsia="Times New Roman" w:hAnsi="Times New Roman" w:cs="Times New Roman"/>
           <w:bCs/>
+          <w:noProof/>
           <w:sz w:val="28"/>
           <w:szCs w:val="28"/>
           <w:lang w:val="en-US"/>
         </w:rPr>
-        <w:lastRenderedPageBreak/>
         <w:drawing>
           <wp:inline distT="0" distB="0" distL="0" distR="0" wp14:anchorId="255DD06E" wp14:editId="262ABC5E">
             <wp:extent cx="5512435" cy="2813912"/>
@@ -4076,7 +4704,7 @@
                     <pic:cNvPicPr/>
                   </pic:nvPicPr>
                   <pic:blipFill>
-                    <a:blip r:embed="rId15"/>
+                    <a:blip r:embed="rId26"/>
                     <a:stretch>
                       <a:fillRect/>
                     </a:stretch>
@@ -4107,7 +4735,7 @@
           <w:bCs/>
           <w:sz w:val="28"/>
           <w:szCs w:val="28"/>
-          <w:lang w:val="ru-RU"/>
+          <w:lang w:val="en-US"/>
         </w:rPr>
       </w:pPr>
       <w:r>
@@ -4150,20 +4778,277 @@
           <w:bCs/>
           <w:sz w:val="28"/>
           <w:szCs w:val="28"/>
-          <w:lang w:val="ru-RU"/>
-        </w:rPr>
-        <w:t>25.</w:t>
-      </w:r>
-      <w:r>
-        <w:rPr>
-          <w:rFonts w:ascii="Times New Roman" w:eastAsia="Times New Roman" w:hAnsi="Times New Roman" w:cs="Times New Roman"/>
-          <w:bCs/>
-          <w:sz w:val="28"/>
-          <w:szCs w:val="28"/>
-          <w:lang w:val="ru-RU"/>
-        </w:rPr>
-        <w:tab/>
-        <w:t>Обмен значений переменных.</w:t>
+          <w:lang w:val="en-US"/>
+        </w:rPr>
+        <w:lastRenderedPageBreak/>
+        <w:drawing>
+          <wp:inline distT="0" distB="0" distL="0" distR="0" wp14:anchorId="449AD7B9" wp14:editId="7E102661">
+            <wp:extent cx="5344795" cy="2738993"/>
+            <wp:effectExtent l="0" t="0" r="8255" b="4445"/>
+            <wp:docPr id="2019577583" name="Рисунок 1"/>
+            <wp:cNvGraphicFramePr>
+              <a:graphicFrameLocks xmlns:a="http://schemas.openxmlformats.org/drawingml/2006/main" noChangeAspect="1"/>
+            </wp:cNvGraphicFramePr>
+            <a:graphic xmlns:a="http://schemas.openxmlformats.org/drawingml/2006/main">
+              <a:graphicData uri="http://schemas.openxmlformats.org/drawingml/2006/picture">
+                <pic:pic xmlns:pic="http://schemas.openxmlformats.org/drawingml/2006/picture">
+                  <pic:nvPicPr>
+                    <pic:cNvPr id="2019577583" name=""/>
+                    <pic:cNvPicPr/>
+                  </pic:nvPicPr>
+                  <pic:blipFill>
+                    <a:blip r:embed="rId27"/>
+                    <a:stretch>
+                      <a:fillRect/>
+                    </a:stretch>
+                  </pic:blipFill>
+                  <pic:spPr>
+                    <a:xfrm>
+                      <a:off x="0" y="0"/>
+                      <a:ext cx="5345941" cy="2739580"/>
+                    </a:xfrm>
+                    <a:prstGeom prst="rect">
+                      <a:avLst/>
+                    </a:prstGeom>
+                  </pic:spPr>
+                </pic:pic>
+              </a:graphicData>
+            </a:graphic>
+          </wp:inline>
+        </w:drawing>
+      </w:r>
+    </w:p>
+    <w:p>
+      <w:pPr>
+        <w:spacing w:after="160" w:line="360" w:lineRule="auto"/>
+        <w:ind w:left="142" w:firstLine="567"/>
+        <w:jc w:val="center"/>
+        <w:rPr>
+          <w:rFonts w:ascii="Times New Roman" w:eastAsia="Times New Roman" w:hAnsi="Times New Roman" w:cs="Times New Roman"/>
+          <w:bCs/>
+          <w:sz w:val="28"/>
+          <w:szCs w:val="28"/>
+          <w:lang w:val="en-US"/>
+        </w:rPr>
+      </w:pPr>
+      <w:r>
+        <w:rPr>
+          <w:rFonts w:ascii="Times New Roman" w:eastAsia="Times New Roman" w:hAnsi="Times New Roman" w:cs="Times New Roman"/>
+          <w:bCs/>
+          <w:sz w:val="28"/>
+          <w:szCs w:val="28"/>
+          <w:lang w:val="en-US"/>
+        </w:rPr>
+        <w:drawing>
+          <wp:inline distT="0" distB="0" distL="0" distR="0" wp14:anchorId="594544C8" wp14:editId="1B3896FA">
+            <wp:extent cx="4127136" cy="2727960"/>
+            <wp:effectExtent l="0" t="0" r="6985" b="0"/>
+            <wp:docPr id="794846300" name="Рисунок 1"/>
+            <wp:cNvGraphicFramePr>
+              <a:graphicFrameLocks xmlns:a="http://schemas.openxmlformats.org/drawingml/2006/main" noChangeAspect="1"/>
+            </wp:cNvGraphicFramePr>
+            <a:graphic xmlns:a="http://schemas.openxmlformats.org/drawingml/2006/main">
+              <a:graphicData uri="http://schemas.openxmlformats.org/drawingml/2006/picture">
+                <pic:pic xmlns:pic="http://schemas.openxmlformats.org/drawingml/2006/picture">
+                  <pic:nvPicPr>
+                    <pic:cNvPr id="794846300" name=""/>
+                    <pic:cNvPicPr/>
+                  </pic:nvPicPr>
+                  <pic:blipFill>
+                    <a:blip r:embed="rId28"/>
+                    <a:stretch>
+                      <a:fillRect/>
+                    </a:stretch>
+                  </pic:blipFill>
+                  <pic:spPr>
+                    <a:xfrm>
+                      <a:off x="0" y="0"/>
+                      <a:ext cx="4133964" cy="2732473"/>
+                    </a:xfrm>
+                    <a:prstGeom prst="rect">
+                      <a:avLst/>
+                    </a:prstGeom>
+                  </pic:spPr>
+                </pic:pic>
+              </a:graphicData>
+            </a:graphic>
+          </wp:inline>
+        </w:drawing>
+      </w:r>
+    </w:p>
+    <w:p>
+      <w:pPr>
+        <w:spacing w:after="160" w:line="360" w:lineRule="auto"/>
+        <w:ind w:left="142" w:firstLine="567"/>
+        <w:jc w:val="center"/>
+        <w:rPr>
+          <w:rFonts w:ascii="Times New Roman" w:eastAsia="Times New Roman" w:hAnsi="Times New Roman" w:cs="Times New Roman"/>
+          <w:bCs/>
+          <w:sz w:val="28"/>
+          <w:szCs w:val="28"/>
+          <w:lang w:val="en-US"/>
+        </w:rPr>
+      </w:pPr>
+      <w:r>
+        <w:rPr>
+          <w:rFonts w:ascii="Times New Roman" w:eastAsia="Times New Roman" w:hAnsi="Times New Roman" w:cs="Times New Roman"/>
+          <w:bCs/>
+          <w:sz w:val="28"/>
+          <w:szCs w:val="28"/>
+          <w:lang w:val="en-US"/>
+        </w:rPr>
+        <w:drawing>
+          <wp:inline distT="0" distB="0" distL="0" distR="0" wp14:anchorId="0B72C8E1" wp14:editId="1A02732B">
+            <wp:extent cx="4064390" cy="2686486"/>
+            <wp:effectExtent l="0" t="0" r="0" b="0"/>
+            <wp:docPr id="1463047796" name="Рисунок 1"/>
+            <wp:cNvGraphicFramePr>
+              <a:graphicFrameLocks xmlns:a="http://schemas.openxmlformats.org/drawingml/2006/main" noChangeAspect="1"/>
+            </wp:cNvGraphicFramePr>
+            <a:graphic xmlns:a="http://schemas.openxmlformats.org/drawingml/2006/main">
+              <a:graphicData uri="http://schemas.openxmlformats.org/drawingml/2006/picture">
+                <pic:pic xmlns:pic="http://schemas.openxmlformats.org/drawingml/2006/picture">
+                  <pic:nvPicPr>
+                    <pic:cNvPr id="1463047796" name=""/>
+                    <pic:cNvPicPr/>
+                  </pic:nvPicPr>
+                  <pic:blipFill>
+                    <a:blip r:embed="rId29"/>
+                    <a:stretch>
+                      <a:fillRect/>
+                    </a:stretch>
+                  </pic:blipFill>
+                  <pic:spPr>
+                    <a:xfrm>
+                      <a:off x="0" y="0"/>
+                      <a:ext cx="4067837" cy="2688764"/>
+                    </a:xfrm>
+                    <a:prstGeom prst="rect">
+                      <a:avLst/>
+                    </a:prstGeom>
+                  </pic:spPr>
+                </pic:pic>
+              </a:graphicData>
+            </a:graphic>
+          </wp:inline>
+        </w:drawing>
+      </w:r>
+    </w:p>
+    <w:p>
+      <w:pPr>
+        <w:spacing w:after="160" w:line="360" w:lineRule="auto"/>
+        <w:ind w:left="142" w:firstLine="567"/>
+        <w:jc w:val="center"/>
+        <w:rPr>
+          <w:rFonts w:ascii="Times New Roman" w:eastAsia="Times New Roman" w:hAnsi="Times New Roman" w:cs="Times New Roman"/>
+          <w:bCs/>
+          <w:sz w:val="28"/>
+          <w:szCs w:val="28"/>
+          <w:lang w:val="en-US"/>
+        </w:rPr>
+      </w:pPr>
+      <w:r>
+        <w:rPr>
+          <w:rFonts w:ascii="Times New Roman" w:eastAsia="Times New Roman" w:hAnsi="Times New Roman" w:cs="Times New Roman"/>
+          <w:bCs/>
+          <w:sz w:val="28"/>
+          <w:szCs w:val="28"/>
+          <w:lang w:val="en-US"/>
+        </w:rPr>
+        <w:lastRenderedPageBreak/>
+        <w:drawing>
+          <wp:inline distT="0" distB="0" distL="0" distR="0" wp14:anchorId="5F2413CD" wp14:editId="46A02CC8">
+            <wp:extent cx="4057650" cy="2682031"/>
+            <wp:effectExtent l="0" t="0" r="0" b="4445"/>
+            <wp:docPr id="974043323" name="Рисунок 1"/>
+            <wp:cNvGraphicFramePr>
+              <a:graphicFrameLocks xmlns:a="http://schemas.openxmlformats.org/drawingml/2006/main" noChangeAspect="1"/>
+            </wp:cNvGraphicFramePr>
+            <a:graphic xmlns:a="http://schemas.openxmlformats.org/drawingml/2006/main">
+              <a:graphicData uri="http://schemas.openxmlformats.org/drawingml/2006/picture">
+                <pic:pic xmlns:pic="http://schemas.openxmlformats.org/drawingml/2006/picture">
+                  <pic:nvPicPr>
+                    <pic:cNvPr id="974043323" name=""/>
+                    <pic:cNvPicPr/>
+                  </pic:nvPicPr>
+                  <pic:blipFill>
+                    <a:blip r:embed="rId30"/>
+                    <a:stretch>
+                      <a:fillRect/>
+                    </a:stretch>
+                  </pic:blipFill>
+                  <pic:spPr>
+                    <a:xfrm>
+                      <a:off x="0" y="0"/>
+                      <a:ext cx="4074337" cy="2693061"/>
+                    </a:xfrm>
+                    <a:prstGeom prst="rect">
+                      <a:avLst/>
+                    </a:prstGeom>
+                  </pic:spPr>
+                </pic:pic>
+              </a:graphicData>
+            </a:graphic>
+          </wp:inline>
+        </w:drawing>
+      </w:r>
+    </w:p>
+    <w:p>
+      <w:pPr>
+        <w:spacing w:after="160" w:line="360" w:lineRule="auto"/>
+        <w:ind w:left="142" w:firstLine="567"/>
+        <w:jc w:val="center"/>
+        <w:rPr>
+          <w:rFonts w:ascii="Times New Roman" w:eastAsia="Times New Roman" w:hAnsi="Times New Roman" w:cs="Times New Roman"/>
+          <w:bCs/>
+          <w:sz w:val="28"/>
+          <w:szCs w:val="28"/>
+          <w:lang w:val="en-US"/>
+        </w:rPr>
+      </w:pPr>
+      <w:r>
+        <w:rPr>
+          <w:rFonts w:ascii="Times New Roman" w:eastAsia="Times New Roman" w:hAnsi="Times New Roman" w:cs="Times New Roman"/>
+          <w:bCs/>
+          <w:sz w:val="28"/>
+          <w:szCs w:val="28"/>
+          <w:lang w:val="en-US"/>
+        </w:rPr>
+        <w:drawing>
+          <wp:inline distT="0" distB="0" distL="0" distR="0" wp14:anchorId="69A8296A" wp14:editId="56310751">
+            <wp:extent cx="4064635" cy="2686648"/>
+            <wp:effectExtent l="0" t="0" r="0" b="0"/>
+            <wp:docPr id="24687783" name="Рисунок 1"/>
+            <wp:cNvGraphicFramePr>
+              <a:graphicFrameLocks xmlns:a="http://schemas.openxmlformats.org/drawingml/2006/main" noChangeAspect="1"/>
+            </wp:cNvGraphicFramePr>
+            <a:graphic xmlns:a="http://schemas.openxmlformats.org/drawingml/2006/main">
+              <a:graphicData uri="http://schemas.openxmlformats.org/drawingml/2006/picture">
+                <pic:pic xmlns:pic="http://schemas.openxmlformats.org/drawingml/2006/picture">
+                  <pic:nvPicPr>
+                    <pic:cNvPr id="24687783" name=""/>
+                    <pic:cNvPicPr/>
+                  </pic:nvPicPr>
+                  <pic:blipFill>
+                    <a:blip r:embed="rId31"/>
+                    <a:stretch>
+                      <a:fillRect/>
+                    </a:stretch>
+                  </pic:blipFill>
+                  <pic:spPr>
+                    <a:xfrm>
+                      <a:off x="0" y="0"/>
+                      <a:ext cx="4075290" cy="2693691"/>
+                    </a:xfrm>
+                    <a:prstGeom prst="rect">
+                      <a:avLst/>
+                    </a:prstGeom>
+                  </pic:spPr>
+                </pic:pic>
+              </a:graphicData>
+            </a:graphic>
+          </wp:inline>
+        </w:drawing>
       </w:r>
     </w:p>
     <w:p>
@@ -4176,9 +5061,30 @@
           <w:bCs/>
           <w:sz w:val="28"/>
           <w:szCs w:val="28"/>
-          <w:lang w:val="en-US"/>
-        </w:rPr>
-      </w:pPr>
+          <w:lang w:val="ru-RU"/>
+        </w:rPr>
+      </w:pPr>
+      <w:r>
+        <w:rPr>
+          <w:rFonts w:ascii="Times New Roman" w:eastAsia="Times New Roman" w:hAnsi="Times New Roman" w:cs="Times New Roman"/>
+          <w:bCs/>
+          <w:sz w:val="28"/>
+          <w:szCs w:val="28"/>
+          <w:lang w:val="ru-RU"/>
+        </w:rPr>
+        <w:t>25.</w:t>
+      </w:r>
+      <w:r>
+        <w:rPr>
+          <w:rFonts w:ascii="Times New Roman" w:eastAsia="Times New Roman" w:hAnsi="Times New Roman" w:cs="Times New Roman"/>
+          <w:bCs/>
+          <w:sz w:val="28"/>
+          <w:szCs w:val="28"/>
+          <w:lang w:val="ru-RU"/>
+        </w:rPr>
+        <w:tab/>
+        <w:t>Обмен значений переменных.</w:t>
+      </w:r>
     </w:p>
     <w:p>
       <w:pPr>
@@ -4190,29 +5096,52 @@
           <w:bCs/>
           <w:sz w:val="28"/>
           <w:szCs w:val="28"/>
-          <w:lang w:val="en-US"/>
-        </w:rPr>
-      </w:pPr>
-      <w:r>
-        <w:rPr>
-          <w:rFonts w:ascii="Times New Roman" w:eastAsia="Times New Roman" w:hAnsi="Times New Roman" w:cs="Times New Roman"/>
-          <w:bCs/>
-          <w:sz w:val="28"/>
-          <w:szCs w:val="28"/>
-          <w:lang w:val="ru-RU"/>
-        </w:rPr>
-        <w:t>26.</w:t>
-      </w:r>
-      <w:r>
-        <w:rPr>
-          <w:rFonts w:ascii="Times New Roman" w:eastAsia="Times New Roman" w:hAnsi="Times New Roman" w:cs="Times New Roman"/>
-          <w:bCs/>
-          <w:sz w:val="28"/>
-          <w:szCs w:val="28"/>
-          <w:lang w:val="ru-RU"/>
-        </w:rPr>
-        <w:tab/>
-        <w:t>Вычисление факториала числа.</w:t>
+          <w:lang w:val="ru-RU"/>
+        </w:rPr>
+      </w:pPr>
+      <w:r>
+        <w:rPr>
+          <w:rFonts w:ascii="Times New Roman" w:eastAsia="Times New Roman" w:hAnsi="Times New Roman" w:cs="Times New Roman"/>
+          <w:bCs/>
+          <w:sz w:val="28"/>
+          <w:szCs w:val="28"/>
+          <w:lang w:val="ru-RU"/>
+        </w:rPr>
+        <w:drawing>
+          <wp:inline distT="0" distB="0" distL="0" distR="0" wp14:anchorId="5D5074DB" wp14:editId="04ABAB41">
+            <wp:extent cx="5733415" cy="2202815"/>
+            <wp:effectExtent l="0" t="0" r="635" b="6985"/>
+            <wp:docPr id="1040440036" name="Рисунок 1"/>
+            <wp:cNvGraphicFramePr>
+              <a:graphicFrameLocks xmlns:a="http://schemas.openxmlformats.org/drawingml/2006/main" noChangeAspect="1"/>
+            </wp:cNvGraphicFramePr>
+            <a:graphic xmlns:a="http://schemas.openxmlformats.org/drawingml/2006/main">
+              <a:graphicData uri="http://schemas.openxmlformats.org/drawingml/2006/picture">
+                <pic:pic xmlns:pic="http://schemas.openxmlformats.org/drawingml/2006/picture">
+                  <pic:nvPicPr>
+                    <pic:cNvPr id="1040440036" name=""/>
+                    <pic:cNvPicPr/>
+                  </pic:nvPicPr>
+                  <pic:blipFill>
+                    <a:blip r:embed="rId32"/>
+                    <a:stretch>
+                      <a:fillRect/>
+                    </a:stretch>
+                  </pic:blipFill>
+                  <pic:spPr>
+                    <a:xfrm>
+                      <a:off x="0" y="0"/>
+                      <a:ext cx="5733415" cy="2202815"/>
+                    </a:xfrm>
+                    <a:prstGeom prst="rect">
+                      <a:avLst/>
+                    </a:prstGeom>
+                  </pic:spPr>
+                </pic:pic>
+              </a:graphicData>
+            </a:graphic>
+          </wp:inline>
+        </w:drawing>
       </w:r>
     </w:p>
     <w:p>
@@ -4225,6 +5154,41 @@
           <w:bCs/>
           <w:sz w:val="28"/>
           <w:szCs w:val="28"/>
+          <w:lang w:val="ru-RU"/>
+        </w:rPr>
+      </w:pPr>
+      <w:r>
+        <w:rPr>
+          <w:rFonts w:ascii="Times New Roman" w:eastAsia="Times New Roman" w:hAnsi="Times New Roman" w:cs="Times New Roman"/>
+          <w:bCs/>
+          <w:sz w:val="28"/>
+          <w:szCs w:val="28"/>
+          <w:lang w:val="ru-RU"/>
+        </w:rPr>
+        <w:t>26.</w:t>
+      </w:r>
+      <w:r>
+        <w:rPr>
+          <w:rFonts w:ascii="Times New Roman" w:eastAsia="Times New Roman" w:hAnsi="Times New Roman" w:cs="Times New Roman"/>
+          <w:bCs/>
+          <w:sz w:val="28"/>
+          <w:szCs w:val="28"/>
+          <w:lang w:val="ru-RU"/>
+        </w:rPr>
+        <w:tab/>
+        <w:t>Вычисление факториала числа.</w:t>
+      </w:r>
+    </w:p>
+    <w:p>
+      <w:pPr>
+        <w:spacing w:after="160" w:line="360" w:lineRule="auto"/>
+        <w:ind w:left="142" w:firstLine="567"/>
+        <w:jc w:val="both"/>
+        <w:rPr>
+          <w:rFonts w:ascii="Times New Roman" w:eastAsia="Times New Roman" w:hAnsi="Times New Roman" w:cs="Times New Roman"/>
+          <w:bCs/>
+          <w:sz w:val="28"/>
+          <w:szCs w:val="28"/>
           <w:lang w:val="en-US"/>
         </w:rPr>
       </w:pPr>
@@ -4232,10 +5196,12 @@
         <w:rPr>
           <w:rFonts w:ascii="Times New Roman" w:eastAsia="Times New Roman" w:hAnsi="Times New Roman" w:cs="Times New Roman"/>
           <w:bCs/>
+          <w:noProof/>
           <w:sz w:val="28"/>
           <w:szCs w:val="28"/>
           <w:lang w:val="en-US"/>
         </w:rPr>
+        <w:lastRenderedPageBreak/>
         <w:drawing>
           <wp:inline distT="0" distB="0" distL="0" distR="0" wp14:anchorId="24AA2196" wp14:editId="3B128A52">
             <wp:extent cx="5626735" cy="2630463"/>
@@ -4252,7 +5218,7 @@
                     <pic:cNvPicPr/>
                   </pic:nvPicPr>
                   <pic:blipFill>
-                    <a:blip r:embed="rId16"/>
+                    <a:blip r:embed="rId33"/>
                     <a:stretch>
                       <a:fillRect/>
                     </a:stretch>
@@ -4321,6 +5287,50 @@
           <w:lang w:val="ru-RU"/>
         </w:rPr>
       </w:pPr>
+      <w:r>
+        <w:rPr>
+          <w:rFonts w:ascii="Times New Roman" w:eastAsia="Times New Roman" w:hAnsi="Times New Roman" w:cs="Times New Roman"/>
+          <w:bCs/>
+          <w:sz w:val="28"/>
+          <w:szCs w:val="28"/>
+          <w:lang w:val="ru-RU"/>
+        </w:rPr>
+        <w:drawing>
+          <wp:inline distT="0" distB="0" distL="0" distR="0" wp14:anchorId="281E6AAC" wp14:editId="502D16B0">
+            <wp:extent cx="5733415" cy="2115820"/>
+            <wp:effectExtent l="0" t="0" r="635" b="0"/>
+            <wp:docPr id="780808608" name="Рисунок 1"/>
+            <wp:cNvGraphicFramePr>
+              <a:graphicFrameLocks xmlns:a="http://schemas.openxmlformats.org/drawingml/2006/main" noChangeAspect="1"/>
+            </wp:cNvGraphicFramePr>
+            <a:graphic xmlns:a="http://schemas.openxmlformats.org/drawingml/2006/main">
+              <a:graphicData uri="http://schemas.openxmlformats.org/drawingml/2006/picture">
+                <pic:pic xmlns:pic="http://schemas.openxmlformats.org/drawingml/2006/picture">
+                  <pic:nvPicPr>
+                    <pic:cNvPr id="780808608" name=""/>
+                    <pic:cNvPicPr/>
+                  </pic:nvPicPr>
+                  <pic:blipFill>
+                    <a:blip r:embed="rId34"/>
+                    <a:stretch>
+                      <a:fillRect/>
+                    </a:stretch>
+                  </pic:blipFill>
+                  <pic:spPr>
+                    <a:xfrm>
+                      <a:off x="0" y="0"/>
+                      <a:ext cx="5733415" cy="2115820"/>
+                    </a:xfrm>
+                    <a:prstGeom prst="rect">
+                      <a:avLst/>
+                    </a:prstGeom>
+                  </pic:spPr>
+                </pic:pic>
+              </a:graphicData>
+            </a:graphic>
+          </wp:inline>
+        </w:drawing>
+      </w:r>
     </w:p>
     <w:sectPr>
       <w:pgSz w:w="11909" w:h="16834"/>
@@ -5617,6 +6627,7 @@
   <w:style w:type="character" w:default="1" w:styleId="a0">
     <w:name w:val="Default Paragraph Font"/>
     <w:uiPriority w:val="1"/>
+    <w:semiHidden/>
     <w:unhideWhenUsed/>
   </w:style>
   <w:style w:type="table" w:default="1" w:styleId="a1">

</xml_diff>